<commit_message>
just about to add login and actually start
</commit_message>
<xml_diff>
--- a/Design and System Overview.docx
+++ b/Design and System Overview.docx
@@ -67,8 +67,6 @@
         </w:rPr>
         <w:t>Signup</w:t>
       </w:r>
-      <w:bookmarkStart w:id="0" w:name="_GoBack"/>
-      <w:bookmarkEnd w:id="0"/>
       <w:r>
         <w:rPr>
           <w:b/>
@@ -84,6 +82,29 @@
           <w:numId w:val="5"/>
         </w:numPr>
       </w:pPr>
+      <w:r>
+        <w:t>Pass</w:t>
+      </w:r>
+    </w:p>
+    <w:p>
+      <w:r>
+        <w:rPr>
+          <w:b/>
+        </w:rPr>
+        <w:t>Forgot Password:</w:t>
+      </w:r>
+    </w:p>
+    <w:p>
+      <w:pPr>
+        <w:pStyle w:val="ListParagraph"/>
+        <w:numPr>
+          <w:ilvl w:val="0"/>
+          <w:numId w:val="5"/>
+        </w:numPr>
+      </w:pPr>
+      <w:r>
+        <w:t>pass</w:t>
+      </w:r>
     </w:p>
     <w:p>
       <w:r>
@@ -139,13 +160,7 @@
         <w:rPr>
           <w:b/>
         </w:rPr>
-        <w:t>User Profile</w:t>
-      </w:r>
-      <w:r>
-        <w:rPr>
-          <w:b/>
-        </w:rPr>
-        <w:t>:</w:t>
+        <w:t>User Profile:</w:t>
       </w:r>
     </w:p>
     <w:p>
@@ -194,15 +209,599 @@
         <w:pStyle w:val="Heading1"/>
       </w:pPr>
       <w:r>
-        <w:t>Models:</w:t>
-      </w:r>
-    </w:p>
-    <w:p>
-      <w:r>
-        <w:t>d</w:t>
+        <w:t>Models</w:t>
+      </w:r>
+      <w:r>
+        <w:t xml:space="preserve"> (Database Tables)</w:t>
+      </w:r>
+      <w:r>
+        <w:t>:</w:t>
+      </w:r>
+    </w:p>
+    <w:p>
+      <w:pPr>
+        <w:pStyle w:val="ListParagraph"/>
+        <w:numPr>
+          <w:ilvl w:val="0"/>
+          <w:numId w:val="3"/>
+        </w:numPr>
+      </w:pPr>
+      <w:r>
+        <w:t>User table : need this to store basic user info, such as username and password. Probably also some sort of id.</w:t>
+      </w:r>
+    </w:p>
+    <w:p>
+      <w:pPr>
+        <w:pStyle w:val="ListParagraph"/>
+        <w:numPr>
+          <w:ilvl w:val="0"/>
+          <w:numId w:val="3"/>
+        </w:numPr>
+      </w:pPr>
+      <w:r>
+        <w:t xml:space="preserve">User history table of some sort, that constantly tracks updates to a </w:t>
       </w:r>
     </w:p>
     <w:p/>
+    <w:p/>
+    <w:p/>
+    <w:p/>
+    <w:p/>
+    <w:p>
+      <w:r>
+        <w:t>Important commands:</w:t>
+      </w:r>
+    </w:p>
+    <w:p>
+      <w:r>
+        <w:t>Composer dump-autoload</w:t>
+      </w:r>
+    </w:p>
+    <w:p>
+      <w:proofErr w:type="spellStart"/>
+      <w:r>
+        <w:lastRenderedPageBreak/>
+        <w:t>Php</w:t>
+      </w:r>
+      <w:proofErr w:type="spellEnd"/>
+      <w:r>
+        <w:t xml:space="preserve"> artisan </w:t>
+      </w:r>
+      <w:proofErr w:type="spellStart"/>
+      <w:r>
+        <w:t>make:model</w:t>
+      </w:r>
+      <w:proofErr w:type="spellEnd"/>
+      <w:r>
+        <w:t xml:space="preserve"> -mc (makes a migration and controller</w:t>
+      </w:r>
+      <w:r>
+        <w:t>… followed by adding field in migration file and doing “</w:t>
+      </w:r>
+      <w:proofErr w:type="spellStart"/>
+      <w:r>
+        <w:t>php</w:t>
+      </w:r>
+      <w:proofErr w:type="spellEnd"/>
+      <w:r>
+        <w:t xml:space="preserve"> artisan migrate</w:t>
+      </w:r>
+      <w:bookmarkStart w:id="0" w:name="_GoBack"/>
+      <w:bookmarkEnd w:id="0"/>
+      <w:r>
+        <w:t>”</w:t>
+      </w:r>
+      <w:r>
+        <w:t>)</w:t>
+      </w:r>
+    </w:p>
+    <w:p/>
+    <w:p>
+      <w:pPr>
+        <w:pStyle w:val="Heading1"/>
+      </w:pPr>
+      <w:proofErr w:type="spellStart"/>
+      <w:r>
+        <w:t>Laracasts</w:t>
+      </w:r>
+      <w:proofErr w:type="spellEnd"/>
+      <w:r>
+        <w:t xml:space="preserve"> Overview:</w:t>
+      </w:r>
+    </w:p>
+    <w:p/>
+    <w:p>
+      <w:r>
+        <w:t>First we have something called the web routes file. This is located in the “routes/</w:t>
+      </w:r>
+      <w:proofErr w:type="spellStart"/>
+      <w:r>
+        <w:t>web.php</w:t>
+      </w:r>
+      <w:proofErr w:type="spellEnd"/>
+      <w:r>
+        <w:t xml:space="preserve">”. The route essentially maps </w:t>
+      </w:r>
+      <w:proofErr w:type="spellStart"/>
+      <w:r>
+        <w:t>urls</w:t>
+      </w:r>
+      <w:proofErr w:type="spellEnd"/>
+      <w:r>
+        <w:t xml:space="preserve"> to views. Basically we say: “if the user visits ‘/tasks/poop’, show them </w:t>
+      </w:r>
+      <w:r>
+        <w:rPr>
+          <w:i/>
+        </w:rPr>
+        <w:t>this</w:t>
+      </w:r>
+      <w:r>
+        <w:t xml:space="preserve"> page. If they visit ‘/’, show them </w:t>
+      </w:r>
+      <w:r>
+        <w:rPr>
+          <w:i/>
+        </w:rPr>
+        <w:t>this</w:t>
+      </w:r>
+      <w:r>
+        <w:rPr>
+          <w:i/>
+        </w:rPr>
+        <w:t xml:space="preserve"> other</w:t>
+      </w:r>
+      <w:r>
+        <w:t xml:space="preserve"> page.</w:t>
+      </w:r>
+      <w:r>
+        <w:t xml:space="preserve"> We specify what page by referencing a view file to show, as well as the controller that prepare the view.</w:t>
+      </w:r>
+    </w:p>
+    <w:p>
+      <w:r>
+        <w:t xml:space="preserve">Then we have </w:t>
+      </w:r>
+      <w:r>
+        <w:t xml:space="preserve">the </w:t>
+      </w:r>
+      <w:r>
+        <w:t>views</w:t>
+      </w:r>
+      <w:r>
+        <w:t xml:space="preserve"> themselves</w:t>
+      </w:r>
+      <w:r>
+        <w:t xml:space="preserve">, which are located in </w:t>
+      </w:r>
+      <w:r>
+        <w:rPr>
+          <w:i/>
+        </w:rPr>
+        <w:t>resources &gt; views</w:t>
+      </w:r>
+      <w:r>
+        <w:t xml:space="preserve">. Views are literally HTML files with PHP code inserted in, which is used to dynamically generate certain parts. </w:t>
+      </w:r>
+      <w:proofErr w:type="spellStart"/>
+      <w:r>
+        <w:t>Laravel</w:t>
+      </w:r>
+      <w:proofErr w:type="spellEnd"/>
+      <w:r>
+        <w:t xml:space="preserve"> has a custom syntax for this, because it uses something called the blade templating engine (all views are of type “</w:t>
+      </w:r>
+      <w:proofErr w:type="spellStart"/>
+      <w:r>
+        <w:t>blade.php</w:t>
+      </w:r>
+      <w:proofErr w:type="spellEnd"/>
+      <w:r>
+        <w:t xml:space="preserve">”).  The idea behind this templating engine is that you can use </w:t>
+      </w:r>
+      <w:proofErr w:type="spellStart"/>
+      <w:r>
+        <w:t>php</w:t>
+      </w:r>
+      <w:proofErr w:type="spellEnd"/>
+      <w:r>
+        <w:t xml:space="preserve"> variables in the </w:t>
+      </w:r>
+      <w:proofErr w:type="spellStart"/>
+      <w:r>
+        <w:t>blade.php</w:t>
+      </w:r>
+      <w:proofErr w:type="spellEnd"/>
+      <w:r>
+        <w:t xml:space="preserve"> file. But you need to pass these variables in when serving up the view to the client. </w:t>
+      </w:r>
+    </w:p>
+    <w:p>
+      <w:r>
+        <w:t xml:space="preserve">We pass variables </w:t>
+      </w:r>
+      <w:r>
+        <w:t>to the view using the Controller, which are located in app&gt;http&gt;Controllers. These controllers interact with a model, gather the required arguments and then return a view and the needed arguments.</w:t>
+      </w:r>
+    </w:p>
+    <w:p/>
+    <w:p>
+      <w:r>
+        <w:t xml:space="preserve">11: We set up the create post page. To do this, we make a view called </w:t>
+      </w:r>
+      <w:proofErr w:type="spellStart"/>
+      <w:r>
+        <w:t>create.blade.php</w:t>
+      </w:r>
+      <w:proofErr w:type="spellEnd"/>
+      <w:r>
+        <w:t>. Then, we add a form to it, bootstrap style. What it has are the following: two text areas, with name=”body”, name=”title”, method = “POST” and action=”/posts” and also a button with type submit. The idea behind it falls back to MVC: We must set a web route that responds to POST requests from /post</w:t>
+      </w:r>
+      <w:r>
+        <w:t>, specifying a controller and a method that handles it</w:t>
+      </w:r>
+      <w:r>
+        <w:t>. In that method</w:t>
+      </w:r>
+      <w:r>
+        <w:t xml:space="preserve"> (it’s called store() by convention)</w:t>
+      </w:r>
+      <w:r>
+        <w:t>, we create a new record, accepting the title and body (as specified by the name fields from the inputs), and then saving them, and then redirecting them to another page.</w:t>
+      </w:r>
+    </w:p>
+    <w:p>
+      <w:r>
+        <w:t xml:space="preserve">Now some security considerations that </w:t>
+      </w:r>
+      <w:proofErr w:type="spellStart"/>
+      <w:r>
+        <w:t>Laravel</w:t>
+      </w:r>
+      <w:proofErr w:type="spellEnd"/>
+      <w:r>
+        <w:t xml:space="preserve"> handles. </w:t>
+      </w:r>
+    </w:p>
+    <w:p>
+      <w:r>
+        <w:t>To protect against cross site request forgery (</w:t>
+      </w:r>
+      <w:r>
+        <w:t xml:space="preserve">when someone else performs actions on behalf of an authenticated user), we add </w:t>
+      </w:r>
+      <w:r>
+        <w:t>{{</w:t>
+      </w:r>
+      <w:proofErr w:type="spellStart"/>
+      <w:r>
+        <w:t>csrf_field</w:t>
+      </w:r>
+      <w:proofErr w:type="spellEnd"/>
+      <w:r>
+        <w:t>()}}</w:t>
+      </w:r>
+      <w:r>
+        <w:t xml:space="preserve"> to the top of the form, which generate a token and stuff. Handled by </w:t>
+      </w:r>
+      <w:proofErr w:type="spellStart"/>
+      <w:r>
+        <w:t>Laravel</w:t>
+      </w:r>
+      <w:proofErr w:type="spellEnd"/>
+      <w:r>
+        <w:t xml:space="preserve"> though, no need to worry about the details.</w:t>
+      </w:r>
+    </w:p>
+    <w:p>
+      <w:r>
+        <w:t xml:space="preserve">Consider the fact someone could alter the HTML and add an input field like timestamp. On submit, this will now  </w:t>
+      </w:r>
+    </w:p>
+    <w:p/>
+    <w:p>
+      <w:r>
+        <w:t>12: Still on the form. To prevent the user from submitting null in forms and just clicking submit, we must use HTML5 browser validation (use “required” key word in inputs).</w:t>
+      </w:r>
+      <w:r>
+        <w:t xml:space="preserve"> Obviously we need some </w:t>
+      </w:r>
+      <w:proofErr w:type="spellStart"/>
+      <w:r>
+        <w:t>serverside</w:t>
+      </w:r>
+      <w:proofErr w:type="spellEnd"/>
+      <w:r>
+        <w:t xml:space="preserve"> validation too.</w:t>
+      </w:r>
+    </w:p>
+    <w:p>
+      <w:r>
+        <w:lastRenderedPageBreak/>
+        <w:t>For this, in our store() method that creates the record, we validate the post by using the building validation system: you call $this-&gt;validate(request(), [ ‘title’ =&gt; ‘required | max:10’ ]);. As you can see, for each field in the In the input, you can add rules separate by pipes. See the docs for more rules.</w:t>
+      </w:r>
+      <w:r>
+        <w:t xml:space="preserve"> Now, if an invalid input is provided, we just redirect to the same page, (a refresh, basically).</w:t>
+      </w:r>
+      <w:r>
+        <w:t xml:space="preserve"> It also creates a populated errors variable, $errors. This is available for use in the view, which we can </w:t>
+      </w:r>
+      <w:proofErr w:type="spellStart"/>
+      <w:r>
+        <w:t>foreach</w:t>
+      </w:r>
+      <w:proofErr w:type="spellEnd"/>
+      <w:r>
+        <w:t xml:space="preserve"> loop through to display the errors in a div, if there are any.</w:t>
+      </w:r>
+      <w:r>
+        <w:t xml:space="preserve"> In the video, he adds a red colored div around this div which persists even If he refreshes. </w:t>
+      </w:r>
+      <w:r>
+        <w:t>To get rid of this, we add @if(count($errors)) … @endif, putti</w:t>
+      </w:r>
+      <w:r>
+        <w:t>ng the printed errors div in the middle there</w:t>
+      </w:r>
+      <w:r>
+        <w:t>.</w:t>
+      </w:r>
+    </w:p>
+    <w:p>
+      <w:r>
+        <w:t xml:space="preserve">13: Here, we load the posts from the database and display them in a </w:t>
+      </w:r>
+      <w:r>
+        <w:t>wall</w:t>
+      </w:r>
+      <w:r>
+        <w:t>.</w:t>
+      </w:r>
+      <w:r>
+        <w:t xml:space="preserve"> Luckily, this is as easy as fetching all the posts from the </w:t>
+      </w:r>
+      <w:proofErr w:type="spellStart"/>
+      <w:r>
+        <w:t>db</w:t>
+      </w:r>
+      <w:proofErr w:type="spellEnd"/>
+      <w:r>
+        <w:t xml:space="preserve"> ($post = POST::all()) and then returning a view with the $posts as a parameter.</w:t>
+      </w:r>
+    </w:p>
+    <w:p>
+      <w:r>
+        <w:t>Here we use the partial from resources to create a post</w:t>
+      </w:r>
+      <w:r>
+        <w:t xml:space="preserve">, </w:t>
+      </w:r>
+      <w:proofErr w:type="spellStart"/>
+      <w:r>
+        <w:t>post.blade.php</w:t>
+      </w:r>
+      <w:proofErr w:type="spellEnd"/>
+      <w:r>
+        <w:t>. Then we went through it and used the passed in $post variable as we should: for the title and body e.g. {{$post-&gt;body}}</w:t>
+      </w:r>
+    </w:p>
+    <w:p>
+      <w:r>
+        <w:t>We also used Carbon to format the timestamp</w:t>
+      </w:r>
+      <w:r>
+        <w:t xml:space="preserve"> method: {{$post-&gt;</w:t>
+      </w:r>
+      <w:proofErr w:type="spellStart"/>
+      <w:r>
+        <w:t>created_at</w:t>
+      </w:r>
+      <w:proofErr w:type="spellEnd"/>
+      <w:r>
+        <w:t>-&gt;</w:t>
+      </w:r>
+      <w:proofErr w:type="spellStart"/>
+      <w:r>
+        <w:t>toFormattedDateString</w:t>
+      </w:r>
+      <w:proofErr w:type="spellEnd"/>
+      <w:r>
+        <w:t>()</w:t>
+      </w:r>
+      <w:r>
+        <w:t>}}</w:t>
+      </w:r>
+      <w:r>
+        <w:t xml:space="preserve">. </w:t>
+      </w:r>
+    </w:p>
+    <w:p/>
+    <w:p>
+      <w:r>
+        <w:t>19 Associating with Users:</w:t>
+      </w:r>
+    </w:p>
+    <w:p>
+      <w:pPr>
+        <w:pStyle w:val="ListParagraph"/>
+        <w:numPr>
+          <w:ilvl w:val="0"/>
+          <w:numId w:val="6"/>
+        </w:numPr>
+      </w:pPr>
+      <w:r>
+        <w:t>We want to make login and register pages, so we create routes for them. Specifically, we make a controller for each, and add create() methods:</w:t>
+      </w:r>
+      <w:r>
+        <w:br/>
+        <w:t>Route::get(“/register”, “</w:t>
+      </w:r>
+      <w:proofErr w:type="spellStart"/>
+      <w:r>
+        <w:t>RegistrationController@create</w:t>
+      </w:r>
+      <w:proofErr w:type="spellEnd"/>
+      <w:r>
+        <w:t xml:space="preserve">”) </w:t>
+      </w:r>
+      <w:r>
+        <w:br/>
+        <w:t>Route::get(“/login”, “</w:t>
+      </w:r>
+      <w:proofErr w:type="spellStart"/>
+      <w:r>
+        <w:t>SessionsController@create</w:t>
+      </w:r>
+      <w:proofErr w:type="spellEnd"/>
+      <w:r>
+        <w:t xml:space="preserve">”)  </w:t>
+      </w:r>
+    </w:p>
+    <w:p>
+      <w:pPr>
+        <w:pStyle w:val="ListParagraph"/>
+        <w:numPr>
+          <w:ilvl w:val="0"/>
+          <w:numId w:val="6"/>
+        </w:numPr>
+      </w:pPr>
+      <w:r>
+        <w:t>Then we actually make the controllers:</w:t>
+      </w:r>
+      <w:r>
+        <w:rPr>
+          <w:rFonts w:ascii="Lucida Console" w:hAnsi="Lucida Console" w:cs="Lucida Console"/>
+          <w:sz w:val="18"/>
+          <w:szCs w:val="18"/>
+        </w:rPr>
+        <w:t xml:space="preserve"> </w:t>
+      </w:r>
+      <w:r>
+        <w:rPr>
+          <w:rFonts w:ascii="Lucida Console" w:hAnsi="Lucida Console" w:cs="Lucida Console"/>
+          <w:sz w:val="18"/>
+          <w:szCs w:val="18"/>
+        </w:rPr>
+        <w:br/>
+      </w:r>
+      <w:proofErr w:type="spellStart"/>
+      <w:r>
+        <w:rPr>
+          <w:rFonts w:ascii="Lucida Console" w:hAnsi="Lucida Console" w:cs="Lucida Console"/>
+          <w:sz w:val="18"/>
+          <w:szCs w:val="18"/>
+        </w:rPr>
+        <w:t>php</w:t>
+      </w:r>
+      <w:proofErr w:type="spellEnd"/>
+      <w:r>
+        <w:rPr>
+          <w:rFonts w:ascii="Lucida Console" w:hAnsi="Lucida Console" w:cs="Lucida Console"/>
+          <w:sz w:val="18"/>
+          <w:szCs w:val="18"/>
+        </w:rPr>
+        <w:t xml:space="preserve"> artisan </w:t>
+      </w:r>
+      <w:proofErr w:type="spellStart"/>
+      <w:r>
+        <w:rPr>
+          <w:rFonts w:ascii="Lucida Console" w:hAnsi="Lucida Console" w:cs="Lucida Console"/>
+          <w:sz w:val="18"/>
+          <w:szCs w:val="18"/>
+        </w:rPr>
+        <w:t>make:controller</w:t>
+      </w:r>
+      <w:proofErr w:type="spellEnd"/>
+      <w:r>
+        <w:rPr>
+          <w:rFonts w:ascii="Lucida Console" w:hAnsi="Lucida Console" w:cs="Lucida Console"/>
+          <w:sz w:val="18"/>
+          <w:szCs w:val="18"/>
+        </w:rPr>
+        <w:t xml:space="preserve"> </w:t>
+      </w:r>
+      <w:proofErr w:type="spellStart"/>
+      <w:r>
+        <w:rPr>
+          <w:rFonts w:ascii="Lucida Console" w:hAnsi="Lucida Console" w:cs="Lucida Console"/>
+          <w:sz w:val="18"/>
+          <w:szCs w:val="18"/>
+        </w:rPr>
+        <w:t>SessionsController</w:t>
+      </w:r>
+      <w:proofErr w:type="spellEnd"/>
+      <w:r>
+        <w:rPr>
+          <w:rFonts w:ascii="Lucida Console" w:hAnsi="Lucida Console" w:cs="Lucida Console"/>
+          <w:sz w:val="18"/>
+          <w:szCs w:val="18"/>
+        </w:rPr>
+        <w:br/>
+      </w:r>
+      <w:proofErr w:type="spellStart"/>
+      <w:r>
+        <w:rPr>
+          <w:rFonts w:ascii="Lucida Console" w:hAnsi="Lucida Console" w:cs="Lucida Console"/>
+          <w:sz w:val="18"/>
+          <w:szCs w:val="18"/>
+        </w:rPr>
+        <w:t>php</w:t>
+      </w:r>
+      <w:proofErr w:type="spellEnd"/>
+      <w:r>
+        <w:rPr>
+          <w:rFonts w:ascii="Lucida Console" w:hAnsi="Lucida Console" w:cs="Lucida Console"/>
+          <w:sz w:val="18"/>
+          <w:szCs w:val="18"/>
+        </w:rPr>
+        <w:t xml:space="preserve"> artisan </w:t>
+      </w:r>
+      <w:proofErr w:type="spellStart"/>
+      <w:r>
+        <w:rPr>
+          <w:rFonts w:ascii="Lucida Console" w:hAnsi="Lucida Console" w:cs="Lucida Console"/>
+          <w:sz w:val="18"/>
+          <w:szCs w:val="18"/>
+        </w:rPr>
+        <w:t>make:controller</w:t>
+      </w:r>
+      <w:proofErr w:type="spellEnd"/>
+      <w:r>
+        <w:rPr>
+          <w:rFonts w:ascii="Lucida Console" w:hAnsi="Lucida Console" w:cs="Lucida Console"/>
+          <w:sz w:val="18"/>
+          <w:szCs w:val="18"/>
+        </w:rPr>
+        <w:t xml:space="preserve"> </w:t>
+      </w:r>
+      <w:proofErr w:type="spellStart"/>
+      <w:r>
+        <w:rPr>
+          <w:rFonts w:ascii="Lucida Console" w:hAnsi="Lucida Console" w:cs="Lucida Console"/>
+          <w:sz w:val="18"/>
+          <w:szCs w:val="18"/>
+        </w:rPr>
+        <w:t>RegistrationController</w:t>
+      </w:r>
+      <w:proofErr w:type="spellEnd"/>
+    </w:p>
+    <w:p>
+      <w:pPr>
+        <w:pStyle w:val="ListParagraph"/>
+        <w:numPr>
+          <w:ilvl w:val="0"/>
+          <w:numId w:val="6"/>
+        </w:numPr>
+      </w:pPr>
+      <w:proofErr w:type="spellStart"/>
+      <w:r>
+        <w:t>tro</w:t>
+      </w:r>
+      <w:proofErr w:type="spellEnd"/>
+      <w:r>
+        <w:br/>
+      </w:r>
+    </w:p>
     <w:sectPr>
       <w:pgSz w:w="12240" w:h="15840"/>
       <w:pgMar w:top="1440" w:right="1440" w:bottom="1440" w:left="1440" w:header="720" w:footer="720" w:gutter="0"/>
@@ -218,7 +817,7 @@
   <w:abstractNum w:abstractNumId="0" w15:restartNumberingAfterBreak="0">
     <w:nsid w:val="05C917A1"/>
     <w:multiLevelType w:val="hybridMultilevel"/>
-    <w:tmpl w:val="70AE342A"/>
+    <w:tmpl w:val="5EC4E7FE"/>
     <w:lvl w:ilvl="0" w:tplc="04090001">
       <w:start w:val="1"/>
       <w:numFmt w:val="bullet"/>
@@ -442,6 +1041,119 @@
     </w:lvl>
   </w:abstractNum>
   <w:abstractNum w:abstractNumId="2" w15:restartNumberingAfterBreak="0">
+    <w:nsid w:val="10927079"/>
+    <w:multiLevelType w:val="hybridMultilevel"/>
+    <w:tmpl w:val="4F2A98A2"/>
+    <w:lvl w:ilvl="0" w:tplc="04090001">
+      <w:start w:val="1"/>
+      <w:numFmt w:val="bullet"/>
+      <w:lvlText w:val=""/>
+      <w:lvlJc w:val="left"/>
+      <w:pPr>
+        <w:ind w:left="720" w:hanging="360"/>
+      </w:pPr>
+      <w:rPr>
+        <w:rFonts w:ascii="Symbol" w:hAnsi="Symbol" w:hint="default"/>
+      </w:rPr>
+    </w:lvl>
+    <w:lvl w:ilvl="1" w:tplc="04090003" w:tentative="1">
+      <w:start w:val="1"/>
+      <w:numFmt w:val="bullet"/>
+      <w:lvlText w:val="o"/>
+      <w:lvlJc w:val="left"/>
+      <w:pPr>
+        <w:ind w:left="1440" w:hanging="360"/>
+      </w:pPr>
+      <w:rPr>
+        <w:rFonts w:ascii="Courier New" w:hAnsi="Courier New" w:cs="Courier New" w:hint="default"/>
+      </w:rPr>
+    </w:lvl>
+    <w:lvl w:ilvl="2" w:tplc="04090005" w:tentative="1">
+      <w:start w:val="1"/>
+      <w:numFmt w:val="bullet"/>
+      <w:lvlText w:val=""/>
+      <w:lvlJc w:val="left"/>
+      <w:pPr>
+        <w:ind w:left="2160" w:hanging="360"/>
+      </w:pPr>
+      <w:rPr>
+        <w:rFonts w:ascii="Wingdings" w:hAnsi="Wingdings" w:hint="default"/>
+      </w:rPr>
+    </w:lvl>
+    <w:lvl w:ilvl="3" w:tplc="04090001" w:tentative="1">
+      <w:start w:val="1"/>
+      <w:numFmt w:val="bullet"/>
+      <w:lvlText w:val=""/>
+      <w:lvlJc w:val="left"/>
+      <w:pPr>
+        <w:ind w:left="2880" w:hanging="360"/>
+      </w:pPr>
+      <w:rPr>
+        <w:rFonts w:ascii="Symbol" w:hAnsi="Symbol" w:hint="default"/>
+      </w:rPr>
+    </w:lvl>
+    <w:lvl w:ilvl="4" w:tplc="04090003" w:tentative="1">
+      <w:start w:val="1"/>
+      <w:numFmt w:val="bullet"/>
+      <w:lvlText w:val="o"/>
+      <w:lvlJc w:val="left"/>
+      <w:pPr>
+        <w:ind w:left="3600" w:hanging="360"/>
+      </w:pPr>
+      <w:rPr>
+        <w:rFonts w:ascii="Courier New" w:hAnsi="Courier New" w:cs="Courier New" w:hint="default"/>
+      </w:rPr>
+    </w:lvl>
+    <w:lvl w:ilvl="5" w:tplc="04090005" w:tentative="1">
+      <w:start w:val="1"/>
+      <w:numFmt w:val="bullet"/>
+      <w:lvlText w:val=""/>
+      <w:lvlJc w:val="left"/>
+      <w:pPr>
+        <w:ind w:left="4320" w:hanging="360"/>
+      </w:pPr>
+      <w:rPr>
+        <w:rFonts w:ascii="Wingdings" w:hAnsi="Wingdings" w:hint="default"/>
+      </w:rPr>
+    </w:lvl>
+    <w:lvl w:ilvl="6" w:tplc="04090001" w:tentative="1">
+      <w:start w:val="1"/>
+      <w:numFmt w:val="bullet"/>
+      <w:lvlText w:val=""/>
+      <w:lvlJc w:val="left"/>
+      <w:pPr>
+        <w:ind w:left="5040" w:hanging="360"/>
+      </w:pPr>
+      <w:rPr>
+        <w:rFonts w:ascii="Symbol" w:hAnsi="Symbol" w:hint="default"/>
+      </w:rPr>
+    </w:lvl>
+    <w:lvl w:ilvl="7" w:tplc="04090003" w:tentative="1">
+      <w:start w:val="1"/>
+      <w:numFmt w:val="bullet"/>
+      <w:lvlText w:val="o"/>
+      <w:lvlJc w:val="left"/>
+      <w:pPr>
+        <w:ind w:left="5760" w:hanging="360"/>
+      </w:pPr>
+      <w:rPr>
+        <w:rFonts w:ascii="Courier New" w:hAnsi="Courier New" w:cs="Courier New" w:hint="default"/>
+      </w:rPr>
+    </w:lvl>
+    <w:lvl w:ilvl="8" w:tplc="04090005" w:tentative="1">
+      <w:start w:val="1"/>
+      <w:numFmt w:val="bullet"/>
+      <w:lvlText w:val=""/>
+      <w:lvlJc w:val="left"/>
+      <w:pPr>
+        <w:ind w:left="6480" w:hanging="360"/>
+      </w:pPr>
+      <w:rPr>
+        <w:rFonts w:ascii="Wingdings" w:hAnsi="Wingdings" w:hint="default"/>
+      </w:rPr>
+    </w:lvl>
+  </w:abstractNum>
+  <w:abstractNum w:abstractNumId="3" w15:restartNumberingAfterBreak="0">
     <w:nsid w:val="144665EC"/>
     <w:multiLevelType w:val="hybridMultilevel"/>
     <w:tmpl w:val="C80AA1CA"/>
@@ -554,7 +1266,7 @@
       </w:rPr>
     </w:lvl>
   </w:abstractNum>
-  <w:abstractNum w:abstractNumId="3" w15:restartNumberingAfterBreak="0">
+  <w:abstractNum w:abstractNumId="4" w15:restartNumberingAfterBreak="0">
     <w:nsid w:val="4E1F40EB"/>
     <w:multiLevelType w:val="hybridMultilevel"/>
     <w:tmpl w:val="9814B75E"/>
@@ -667,7 +1379,7 @@
       </w:rPr>
     </w:lvl>
   </w:abstractNum>
-  <w:abstractNum w:abstractNumId="4" w15:restartNumberingAfterBreak="0">
+  <w:abstractNum w:abstractNumId="5" w15:restartNumberingAfterBreak="0">
     <w:nsid w:val="730D1A3E"/>
     <w:multiLevelType w:val="hybridMultilevel"/>
     <w:tmpl w:val="C194E21A"/>
@@ -784,16 +1496,19 @@
     <w:abstractNumId w:val="1"/>
   </w:num>
   <w:num w:numId="2">
-    <w:abstractNumId w:val="2"/>
+    <w:abstractNumId w:val="3"/>
   </w:num>
   <w:num w:numId="3">
     <w:abstractNumId w:val="0"/>
   </w:num>
   <w:num w:numId="4">
-    <w:abstractNumId w:val="3"/>
+    <w:abstractNumId w:val="4"/>
   </w:num>
   <w:num w:numId="5">
-    <w:abstractNumId w:val="4"/>
+    <w:abstractNumId w:val="5"/>
+  </w:num>
+  <w:num w:numId="6">
+    <w:abstractNumId w:val="2"/>
   </w:num>
 </w:numbering>
 </file>

</xml_diff>